<commit_message>
scratches added/fixed desktop mode
</commit_message>
<xml_diff>
--- a/Docs/Disclaimer.docx
+++ b/Docs/Disclaimer.docx
@@ -1,12 +1,11 @@
 
 <file path=word/document.xml><?xml version="1.0" encoding="utf-8"?>
-<w:document xmlns:o="urn:schemas-microsoft-com:office:office" xmlns:r="http://schemas.openxmlformats.org/officeDocument/2006/relationships" xmlns:v="urn:schemas-microsoft-com:vml" xmlns:w="http://schemas.openxmlformats.org/wordprocessingml/2006/main" xmlns:w10="urn:schemas-microsoft-com:office:word" xmlns:wp="http://schemas.openxmlformats.org/drawingml/2006/wordprocessingDrawing">
+<w:document xmlns:o="urn:schemas-microsoft-com:office:office" xmlns:r="http://schemas.openxmlformats.org/officeDocument/2006/relationships" xmlns:v="urn:schemas-microsoft-com:vml" xmlns:w="http://schemas.openxmlformats.org/wordprocessingml/2006/main" xmlns:w10="urn:schemas-microsoft-com:office:word" xmlns:wp="http://schemas.openxmlformats.org/drawingml/2006/wordprocessingDrawing" xmlns:wps="http://schemas.microsoft.com/office/word/2010/wordprocessingShape" xmlns:wpg="http://schemas.microsoft.com/office/word/2010/wordprocessingGroup" xmlns:mc="http://schemas.openxmlformats.org/markup-compatibility/2006" xmlns:wp14="http://schemas.microsoft.com/office/word/2010/wordprocessingDrawing" xmlns:w14="http://schemas.microsoft.com/office/word/2010/wordml" mc:Ignorable="w14 wp14">
   <w:body>
     <w:p>
       <w:pPr>
-        <w:pStyle w:val="style0"/>
-        <w:spacing w:after="0" w:before="0"/>
-        <w:contextualSpacing w:val="false"/>
+        <w:pStyle w:val="Normal"/>
+        <w:spacing w:before="0" w:after="0"/>
         <w:jc w:val="center"/>
         <w:rPr/>
       </w:pPr>
@@ -17,9 +16,8 @@
     </w:p>
     <w:p>
       <w:pPr>
-        <w:pStyle w:val="style0"/>
-        <w:spacing w:after="0" w:before="0"/>
-        <w:contextualSpacing w:val="false"/>
+        <w:pStyle w:val="Normal"/>
+        <w:spacing w:before="0" w:after="0"/>
         <w:rPr/>
       </w:pPr>
       <w:r>
@@ -29,24 +27,23 @@
     </w:p>
     <w:p>
       <w:pPr>
-        <w:pStyle w:val="style0"/>
-        <w:spacing w:after="0" w:before="0"/>
-        <w:contextualSpacing w:val="false"/>
-        <w:rPr/>
-      </w:pPr>
-      <w:r>
-        <w:rPr/>
-      </w:r>
-    </w:p>
-    <w:p>
-      <w:pPr>
-        <w:pStyle w:val="style0"/>
-        <w:numPr>
-          <w:ilvl w:val="0"/>
-          <w:numId w:val="1"/>
-        </w:numPr>
-        <w:spacing w:after="0" w:before="0"/>
-        <w:ind w:hanging="360" w:left="720" w:right="0"/>
+        <w:pStyle w:val="Normal"/>
+        <w:spacing w:before="0" w:after="0"/>
+        <w:rPr/>
+      </w:pPr>
+      <w:r>
+        <w:rPr/>
+      </w:r>
+    </w:p>
+    <w:p>
+      <w:pPr>
+        <w:pStyle w:val="Normal"/>
+        <w:numPr>
+          <w:ilvl w:val="0"/>
+          <w:numId w:val="1"/>
+        </w:numPr>
+        <w:spacing w:before="0" w:after="0"/>
+        <w:ind w:left="720" w:right="0" w:hanging="360"/>
         <w:contextualSpacing/>
         <w:rPr/>
       </w:pPr>
@@ -57,13 +54,13 @@
     </w:p>
     <w:p>
       <w:pPr>
-        <w:pStyle w:val="style0"/>
-        <w:numPr>
-          <w:ilvl w:val="0"/>
-          <w:numId w:val="1"/>
-        </w:numPr>
-        <w:spacing w:after="0" w:before="0"/>
-        <w:ind w:hanging="360" w:left="720" w:right="0"/>
+        <w:pStyle w:val="Normal"/>
+        <w:numPr>
+          <w:ilvl w:val="0"/>
+          <w:numId w:val="1"/>
+        </w:numPr>
+        <w:spacing w:before="0" w:after="0"/>
+        <w:ind w:left="720" w:right="0" w:hanging="360"/>
         <w:contextualSpacing/>
         <w:rPr/>
       </w:pPr>
@@ -74,13 +71,13 @@
     </w:p>
     <w:p>
       <w:pPr>
-        <w:pStyle w:val="style0"/>
-        <w:numPr>
-          <w:ilvl w:val="0"/>
-          <w:numId w:val="1"/>
-        </w:numPr>
-        <w:spacing w:after="0" w:before="0"/>
-        <w:ind w:hanging="360" w:left="720" w:right="0"/>
+        <w:pStyle w:val="Normal"/>
+        <w:numPr>
+          <w:ilvl w:val="0"/>
+          <w:numId w:val="1"/>
+        </w:numPr>
+        <w:spacing w:before="0" w:after="0"/>
+        <w:ind w:left="720" w:right="0" w:hanging="360"/>
         <w:contextualSpacing/>
         <w:rPr/>
       </w:pPr>
@@ -90,26 +87,18 @@
       </w:r>
       <w:r>
         <w:rPr/>
-        <w:t>on at least one occasion it just jumps to end screen for the bo</w:t>
-      </w:r>
-      <w:r>
-        <w:rPr/>
-        <w:t>ss</w:t>
-      </w:r>
-      <w:r>
-        <w:rPr/>
-        <w:t>, even though we had never made it to the boss.</w:t>
-      </w:r>
-    </w:p>
-    <w:p>
-      <w:pPr>
-        <w:pStyle w:val="style0"/>
-        <w:numPr>
-          <w:ilvl w:val="0"/>
-          <w:numId w:val="1"/>
-        </w:numPr>
-        <w:spacing w:after="0" w:before="0"/>
-        <w:ind w:hanging="360" w:left="720" w:right="0"/>
+        <w:t>on at least one occasion it just jumps to end screen for the boss, even though we had never made it to the boss.</w:t>
+      </w:r>
+    </w:p>
+    <w:p>
+      <w:pPr>
+        <w:pStyle w:val="Normal"/>
+        <w:numPr>
+          <w:ilvl w:val="0"/>
+          <w:numId w:val="1"/>
+        </w:numPr>
+        <w:spacing w:before="0" w:after="0"/>
+        <w:ind w:left="720" w:right="0" w:hanging="360"/>
         <w:contextualSpacing/>
         <w:rPr/>
       </w:pPr>
@@ -120,13 +109,13 @@
     </w:p>
     <w:p>
       <w:pPr>
-        <w:pStyle w:val="style0"/>
-        <w:numPr>
-          <w:ilvl w:val="0"/>
-          <w:numId w:val="1"/>
-        </w:numPr>
-        <w:spacing w:after="0" w:before="0"/>
-        <w:ind w:hanging="360" w:left="720" w:right="0"/>
+        <w:pStyle w:val="Normal"/>
+        <w:numPr>
+          <w:ilvl w:val="0"/>
+          <w:numId w:val="1"/>
+        </w:numPr>
+        <w:spacing w:before="0" w:after="0"/>
+        <w:ind w:left="720" w:right="0" w:hanging="360"/>
         <w:contextualSpacing/>
         <w:rPr/>
       </w:pPr>
@@ -137,13 +126,13 @@
     </w:p>
     <w:p>
       <w:pPr>
-        <w:pStyle w:val="style0"/>
-        <w:numPr>
-          <w:ilvl w:val="0"/>
-          <w:numId w:val="1"/>
-        </w:numPr>
-        <w:spacing w:after="0" w:before="0"/>
-        <w:ind w:hanging="360" w:left="720" w:right="0"/>
+        <w:pStyle w:val="Normal"/>
+        <w:numPr>
+          <w:ilvl w:val="0"/>
+          <w:numId w:val="1"/>
+        </w:numPr>
+        <w:spacing w:before="0" w:after="0"/>
+        <w:ind w:left="720" w:right="0" w:hanging="360"/>
         <w:contextualSpacing/>
         <w:rPr/>
       </w:pPr>
@@ -154,13 +143,13 @@
     </w:p>
     <w:p>
       <w:pPr>
-        <w:pStyle w:val="style0"/>
-        <w:numPr>
-          <w:ilvl w:val="0"/>
-          <w:numId w:val="1"/>
-        </w:numPr>
-        <w:spacing w:after="0" w:before="0"/>
-        <w:ind w:hanging="360" w:left="720" w:right="0"/>
+        <w:pStyle w:val="Normal"/>
+        <w:numPr>
+          <w:ilvl w:val="0"/>
+          <w:numId w:val="1"/>
+        </w:numPr>
+        <w:spacing w:before="0" w:after="0"/>
+        <w:ind w:left="720" w:right="0" w:hanging="360"/>
         <w:contextualSpacing/>
         <w:rPr/>
       </w:pPr>
@@ -171,13 +160,13 @@
     </w:p>
     <w:p>
       <w:pPr>
-        <w:pStyle w:val="style0"/>
-        <w:numPr>
-          <w:ilvl w:val="0"/>
-          <w:numId w:val="1"/>
-        </w:numPr>
-        <w:spacing w:after="0" w:before="0"/>
-        <w:ind w:hanging="360" w:left="720" w:right="0"/>
+        <w:pStyle w:val="Normal"/>
+        <w:numPr>
+          <w:ilvl w:val="0"/>
+          <w:numId w:val="1"/>
+        </w:numPr>
+        <w:spacing w:before="0" w:after="0"/>
+        <w:ind w:left="720" w:right="0" w:hanging="360"/>
         <w:contextualSpacing/>
         <w:rPr/>
       </w:pPr>
@@ -188,13 +177,13 @@
     </w:p>
     <w:p>
       <w:pPr>
-        <w:pStyle w:val="style0"/>
-        <w:numPr>
-          <w:ilvl w:val="0"/>
-          <w:numId w:val="1"/>
-        </w:numPr>
-        <w:spacing w:after="0" w:before="0"/>
-        <w:ind w:hanging="360" w:left="720" w:right="0"/>
+        <w:pStyle w:val="Normal"/>
+        <w:numPr>
+          <w:ilvl w:val="0"/>
+          <w:numId w:val="1"/>
+        </w:numPr>
+        <w:spacing w:before="0" w:after="0"/>
+        <w:ind w:left="720" w:right="0" w:hanging="360"/>
         <w:contextualSpacing/>
         <w:rPr/>
       </w:pPr>
@@ -205,12 +194,12 @@
     </w:p>
     <w:p>
       <w:pPr>
-        <w:pStyle w:val="style0"/>
-        <w:numPr>
-          <w:ilvl w:val="0"/>
-          <w:numId w:val="1"/>
-        </w:numPr>
-        <w:spacing w:after="0" w:before="0"/>
+        <w:pStyle w:val="Normal"/>
+        <w:numPr>
+          <w:ilvl w:val="0"/>
+          <w:numId w:val="1"/>
+        </w:numPr>
+        <w:spacing w:before="0" w:after="0"/>
         <w:contextualSpacing/>
         <w:rPr>
           <w:u w:val="none"/>
@@ -231,17 +220,15 @@
     </w:p>
     <w:p>
       <w:pPr>
-        <w:pStyle w:val="style0"/>
-        <w:numPr>
-          <w:ilvl w:val="0"/>
-          <w:numId w:val="1"/>
-        </w:numPr>
-        <w:spacing w:after="0" w:before="0"/>
-        <w:ind w:hanging="360" w:left="720" w:right="0"/>
-        <w:contextualSpacing/>
-        <w:rPr>
-          <w:u w:val="none"/>
-        </w:rPr>
+        <w:pStyle w:val="Normal"/>
+        <w:numPr>
+          <w:ilvl w:val="0"/>
+          <w:numId w:val="1"/>
+        </w:numPr>
+        <w:spacing w:before="0" w:after="0"/>
+        <w:ind w:left="720" w:right="0" w:hanging="360"/>
+        <w:contextualSpacing/>
+        <w:rPr/>
       </w:pPr>
       <w:bookmarkStart w:id="0" w:name="__DdeLink__11_1499711151"/>
       <w:r>
@@ -258,21 +245,59 @@
         <w:t xml:space="preserve"> sometimes stop attacking, even if they are right beside the player.</w:t>
       </w:r>
     </w:p>
+    <w:p>
+      <w:pPr>
+        <w:pStyle w:val="Normal"/>
+        <w:numPr>
+          <w:ilvl w:val="0"/>
+          <w:numId w:val="1"/>
+        </w:numPr>
+        <w:spacing w:before="0" w:after="0"/>
+        <w:ind w:left="720" w:right="0" w:hanging="360"/>
+        <w:contextualSpacing/>
+        <w:rPr/>
+      </w:pPr>
+      <w:r>
+        <w:rPr>
+          <w:u w:val="none"/>
+        </w:rPr>
+        <w:t xml:space="preserve">mobile control is buggy you will get stuck on walls, and sometimes while attacking while moving switch directions </w:t>
+      </w:r>
+    </w:p>
+    <w:p>
+      <w:pPr>
+        <w:pStyle w:val="Normal"/>
+        <w:numPr>
+          <w:ilvl w:val="0"/>
+          <w:numId w:val="1"/>
+        </w:numPr>
+        <w:spacing w:before="0" w:after="0"/>
+        <w:ind w:left="720" w:right="0" w:hanging="360"/>
+        <w:contextualSpacing/>
+        <w:rPr/>
+      </w:pPr>
+      <w:r>
+        <w:rPr>
+          <w:u w:val="none"/>
+        </w:rPr>
+        <w:t>game fezzes for a bit after winning for dieing.</w:t>
+      </w:r>
+    </w:p>
     <w:sectPr>
       <w:type w:val="nextPage"/>
-      <w:pgSz w:h="16838" w:w="11906"/>
-      <w:pgMar w:bottom="1440" w:footer="0" w:gutter="0" w:header="0" w:left="1440" w:right="1440" w:top="1440"/>
+      <w:pgSz w:w="11906" w:h="16838"/>
+      <w:pgMar w:left="1440" w:right="1440" w:header="0" w:top="1440" w:footer="0" w:bottom="1440" w:gutter="0"/>
       <w:pgNumType w:fmt="decimal"/>
       <w:formProt w:val="false"/>
       <w:textDirection w:val="lrTb"/>
-      <w:docGrid w:charSpace="4096" w:linePitch="240" w:type="default"/>
+      <w:docGrid w:type="default" w:linePitch="260" w:charSpace="4294965247"/>
     </w:sectPr>
   </w:body>
 </w:document>
 </file>
 
 <file path=word/numbering.xml><?xml version="1.0" encoding="utf-8"?>
-<w:numbering xmlns:o="urn:schemas-microsoft-com:office:office" xmlns:r="http://schemas.openxmlformats.org/officeDocument/2006/relationships" xmlns:v="urn:schemas-microsoft-com:vml" xmlns:w="http://schemas.openxmlformats.org/wordprocessingml/2006/main">
+<w:numbering xmlns:w="http://schemas.openxmlformats.org/wordprocessingml/2006/main" xmlns:o="urn:schemas-microsoft-com:office:office" xmlns:r="http://schemas.openxmlformats.org/officeDocument/2006/relationships" xmlns:v="urn:schemas-microsoft-com:vml">
   <w:abstractNum w:abstractNumId="1">
     <w:lvl w:ilvl="0">
       <w:start w:val="1"/>
@@ -280,7 +305,7 @@
       <w:lvlText w:val="%1."/>
       <w:lvlJc w:val="left"/>
       <w:pPr>
-        <w:ind w:hanging="-360" w:left="720"/>
+        <w:ind w:left="720" w:hanging="0"/>
       </w:pPr>
       <w:rPr>
         <w:u w:val="none"/>
@@ -292,7 +317,7 @@
       <w:lvlText w:val="%2."/>
       <w:lvlJc w:val="left"/>
       <w:pPr>
-        <w:ind w:hanging="-1080" w:left="1440"/>
+        <w:ind w:left="1440" w:hanging="0"/>
       </w:pPr>
       <w:rPr>
         <w:u w:val="none"/>
@@ -304,7 +329,7 @@
       <w:lvlText w:val="%3."/>
       <w:lvlJc w:val="right"/>
       <w:pPr>
-        <w:ind w:hanging="-1800" w:left="2160"/>
+        <w:ind w:left="2160" w:hanging="0"/>
       </w:pPr>
       <w:rPr>
         <w:u w:val="none"/>
@@ -316,7 +341,7 @@
       <w:lvlText w:val="%4."/>
       <w:lvlJc w:val="left"/>
       <w:pPr>
-        <w:ind w:hanging="-2520" w:left="2880"/>
+        <w:ind w:left="2880" w:hanging="0"/>
       </w:pPr>
       <w:rPr>
         <w:u w:val="none"/>
@@ -328,7 +353,7 @@
       <w:lvlText w:val="%5."/>
       <w:lvlJc w:val="left"/>
       <w:pPr>
-        <w:ind w:hanging="-3240" w:left="3600"/>
+        <w:ind w:left="3600" w:hanging="0"/>
       </w:pPr>
       <w:rPr>
         <w:u w:val="none"/>
@@ -340,7 +365,7 @@
       <w:lvlText w:val="%6."/>
       <w:lvlJc w:val="right"/>
       <w:pPr>
-        <w:ind w:hanging="-3960" w:left="4320"/>
+        <w:ind w:left="4320" w:hanging="0"/>
       </w:pPr>
       <w:rPr>
         <w:u w:val="none"/>
@@ -352,7 +377,7 @@
       <w:lvlText w:val="%7."/>
       <w:lvlJc w:val="left"/>
       <w:pPr>
-        <w:ind w:hanging="-4680" w:left="5040"/>
+        <w:ind w:left="5040" w:hanging="0"/>
       </w:pPr>
       <w:rPr>
         <w:u w:val="none"/>
@@ -364,7 +389,7 @@
       <w:lvlText w:val="%8."/>
       <w:lvlJc w:val="left"/>
       <w:pPr>
-        <w:ind w:hanging="-5400" w:left="5760"/>
+        <w:ind w:left="5760" w:hanging="0"/>
       </w:pPr>
       <w:rPr>
         <w:u w:val="none"/>
@@ -376,7 +401,7 @@
       <w:lvlText w:val="%9."/>
       <w:lvlJc w:val="right"/>
       <w:pPr>
-        <w:ind w:hanging="-6120" w:left="6480"/>
+        <w:ind w:left="6480" w:hanging="0"/>
       </w:pPr>
       <w:rPr>
         <w:u w:val="none"/>
@@ -392,9 +417,9 @@
       <w:lvlJc w:val="left"/>
       <w:pPr>
         <w:tabs>
-          <w:tab w:pos="432" w:val="num"/>
+          <w:tab w:val="num" w:pos="432"/>
         </w:tabs>
-        <w:ind w:hanging="432" w:left="432"/>
+        <w:ind w:left="432" w:hanging="432"/>
       </w:pPr>
     </w:lvl>
     <w:lvl w:ilvl="1">
@@ -405,9 +430,9 @@
       <w:lvlJc w:val="left"/>
       <w:pPr>
         <w:tabs>
-          <w:tab w:pos="576" w:val="num"/>
+          <w:tab w:val="num" w:pos="576"/>
         </w:tabs>
-        <w:ind w:hanging="576" w:left="576"/>
+        <w:ind w:left="576" w:hanging="576"/>
       </w:pPr>
     </w:lvl>
     <w:lvl w:ilvl="2">
@@ -418,9 +443,9 @@
       <w:lvlJc w:val="left"/>
       <w:pPr>
         <w:tabs>
-          <w:tab w:pos="720" w:val="num"/>
+          <w:tab w:val="num" w:pos="720"/>
         </w:tabs>
-        <w:ind w:hanging="720" w:left="720"/>
+        <w:ind w:left="720" w:hanging="720"/>
       </w:pPr>
     </w:lvl>
     <w:lvl w:ilvl="3">
@@ -431,9 +456,9 @@
       <w:lvlJc w:val="left"/>
       <w:pPr>
         <w:tabs>
-          <w:tab w:pos="864" w:val="num"/>
+          <w:tab w:val="num" w:pos="864"/>
         </w:tabs>
-        <w:ind w:hanging="864" w:left="864"/>
+        <w:ind w:left="864" w:hanging="864"/>
       </w:pPr>
     </w:lvl>
     <w:lvl w:ilvl="4">
@@ -444,9 +469,9 @@
       <w:lvlJc w:val="left"/>
       <w:pPr>
         <w:tabs>
-          <w:tab w:pos="1008" w:val="num"/>
+          <w:tab w:val="num" w:pos="1008"/>
         </w:tabs>
-        <w:ind w:hanging="1008" w:left="1008"/>
+        <w:ind w:left="1008" w:hanging="1008"/>
       </w:pPr>
     </w:lvl>
     <w:lvl w:ilvl="5">
@@ -457,9 +482,9 @@
       <w:lvlJc w:val="left"/>
       <w:pPr>
         <w:tabs>
-          <w:tab w:pos="1152" w:val="num"/>
+          <w:tab w:val="num" w:pos="1152"/>
         </w:tabs>
-        <w:ind w:hanging="1152" w:left="1152"/>
+        <w:ind w:left="1152" w:hanging="1152"/>
       </w:pPr>
     </w:lvl>
     <w:lvl w:ilvl="6">
@@ -470,9 +495,9 @@
       <w:lvlJc w:val="left"/>
       <w:pPr>
         <w:tabs>
-          <w:tab w:pos="1296" w:val="num"/>
+          <w:tab w:val="num" w:pos="1296"/>
         </w:tabs>
-        <w:ind w:hanging="1296" w:left="1296"/>
+        <w:ind w:left="1296" w:hanging="1296"/>
       </w:pPr>
     </w:lvl>
     <w:lvl w:ilvl="7">
@@ -483,9 +508,9 @@
       <w:lvlJc w:val="left"/>
       <w:pPr>
         <w:tabs>
-          <w:tab w:pos="1440" w:val="num"/>
+          <w:tab w:val="num" w:pos="1440"/>
         </w:tabs>
-        <w:ind w:hanging="1440" w:left="1440"/>
+        <w:ind w:left="1440" w:hanging="1440"/>
       </w:pPr>
     </w:lvl>
     <w:lvl w:ilvl="8">
@@ -496,9 +521,9 @@
       <w:lvlJc w:val="left"/>
       <w:pPr>
         <w:tabs>
-          <w:tab w:pos="1584" w:val="num"/>
+          <w:tab w:val="num" w:pos="1584"/>
         </w:tabs>
-        <w:ind w:hanging="1584" w:left="1584"/>
+        <w:ind w:left="1584" w:hanging="1584"/>
       </w:pPr>
     </w:lvl>
   </w:abstractNum>
@@ -512,22 +537,35 @@
 </file>
 
 <file path=word/styles.xml><?xml version="1.0" encoding="utf-8"?>
-<w:styles xmlns:w="http://schemas.openxmlformats.org/wordprocessingml/2006/main">
-  <w:style w:styleId="style0" w:type="paragraph">
+<w:styles xmlns:w="http://schemas.openxmlformats.org/wordprocessingml/2006/main" xmlns:w14="http://schemas.microsoft.com/office/word/2010/wordml" xmlns:mc="http://schemas.openxmlformats.org/markup-compatibility/2006" mc:Ignorable="w14">
+  <w:docDefaults>
+    <w:rPrDefault>
+      <w:rPr>
+        <w:rFonts w:ascii="Liberation Serif" w:hAnsi="Liberation Serif" w:eastAsia="SimSun" w:cs="Arial"/>
+        <w:sz w:val="24"/>
+        <w:szCs w:val="24"/>
+        <w:lang w:val="en-US" w:eastAsia="zh-CN" w:bidi="hi-IN"/>
+      </w:rPr>
+    </w:rPrDefault>
+    <w:pPrDefault>
+      <w:pPr/>
+    </w:pPrDefault>
+  </w:docDefaults>
+  <w:style w:type="paragraph" w:styleId="Normal">
     <w:name w:val="Normal"/>
-    <w:next w:val="style0"/>
+    <w:qFormat/>
     <w:pPr>
       <w:keepNext/>
       <w:keepLines w:val="false"/>
       <w:widowControl/>
       <w:suppressAutoHyphens w:val="true"/>
-      <w:spacing w:after="0" w:before="0" w:line="276" w:lineRule="auto"/>
-      <w:ind w:hanging="0" w:left="0" w:right="0"/>
-      <w:contextualSpacing w:val="false"/>
-      <w:jc w:val="left"/>
-    </w:pPr>
-    <w:rPr>
-      <w:rFonts w:ascii="Arial" w:cs="Arial" w:eastAsia="Arial" w:hAnsi="Arial"/>
+      <w:bidi w:val="0"/>
+      <w:spacing w:lineRule="auto" w:line="276" w:before="0" w:after="0"/>
+      <w:ind w:left="0" w:right="0" w:hanging="0"/>
+      <w:jc w:val="left"/>
+    </w:pPr>
+    <w:rPr>
+      <w:rFonts w:ascii="Arial" w:hAnsi="Arial" w:eastAsia="Arial" w:cs="Arial"/>
       <w:b w:val="false"/>
       <w:i w:val="false"/>
       <w:caps w:val="false"/>
@@ -541,155 +579,197 @@
       <w:szCs w:val="22"/>
       <w:u w:val="none"/>
       <w:vertAlign w:val="baseline"/>
-      <w:lang w:bidi="hi-IN" w:eastAsia="zh-CN" w:val="en-US"/>
-    </w:rPr>
-  </w:style>
-  <w:style w:styleId="style1" w:type="paragraph">
+      <w:lang w:val="en-US" w:eastAsia="zh-CN" w:bidi="hi-IN"/>
+    </w:rPr>
+  </w:style>
+  <w:style w:type="paragraph" w:styleId="Heading1">
     <w:name w:val="Heading 1"/>
-    <w:basedOn w:val="style21"/>
-    <w:next w:val="style1"/>
+    <w:basedOn w:val="Heading"/>
+    <w:qFormat/>
     <w:pPr>
       <w:keepNext/>
       <w:keepLines/>
-      <w:spacing w:after="120" w:before="400" w:line="100" w:lineRule="atLeast"/>
+      <w:widowControl w:val="false"/>
+      <w:bidi w:val="0"/>
+      <w:spacing w:lineRule="atLeast" w:line="100" w:before="400" w:after="120"/>
       <w:contextualSpacing/>
-    </w:pPr>
-    <w:rPr>
+      <w:jc w:val="left"/>
+    </w:pPr>
+    <w:rPr>
+      <w:rFonts w:ascii="Liberation Serif" w:hAnsi="Liberation Serif" w:eastAsia="SimSun" w:cs="Arial"/>
+      <w:color w:val="00000A"/>
       <w:sz w:val="40"/>
       <w:szCs w:val="40"/>
-    </w:rPr>
-  </w:style>
-  <w:style w:styleId="style2" w:type="paragraph">
+      <w:lang w:val="en-US" w:eastAsia="zh-CN" w:bidi="hi-IN"/>
+    </w:rPr>
+  </w:style>
+  <w:style w:type="paragraph" w:styleId="Heading2">
     <w:name w:val="Heading 2"/>
-    <w:basedOn w:val="style21"/>
-    <w:next w:val="style2"/>
+    <w:basedOn w:val="Heading"/>
+    <w:qFormat/>
     <w:pPr>
       <w:keepNext/>
       <w:keepLines/>
-      <w:spacing w:after="120" w:before="360" w:line="100" w:lineRule="atLeast"/>
+      <w:widowControl w:val="false"/>
+      <w:bidi w:val="0"/>
+      <w:spacing w:lineRule="atLeast" w:line="100" w:before="360" w:after="120"/>
       <w:contextualSpacing/>
-    </w:pPr>
-    <w:rPr>
+      <w:jc w:val="left"/>
+    </w:pPr>
+    <w:rPr>
+      <w:rFonts w:ascii="Liberation Serif" w:hAnsi="Liberation Serif" w:eastAsia="SimSun" w:cs="Arial"/>
       <w:b w:val="false"/>
+      <w:color w:val="00000A"/>
       <w:sz w:val="32"/>
       <w:szCs w:val="32"/>
-    </w:rPr>
-  </w:style>
-  <w:style w:styleId="style3" w:type="paragraph">
+      <w:lang w:val="en-US" w:eastAsia="zh-CN" w:bidi="hi-IN"/>
+    </w:rPr>
+  </w:style>
+  <w:style w:type="paragraph" w:styleId="Heading3">
     <w:name w:val="Heading 3"/>
-    <w:basedOn w:val="style21"/>
-    <w:next w:val="style3"/>
+    <w:basedOn w:val="Heading"/>
+    <w:qFormat/>
     <w:pPr>
       <w:keepNext/>
       <w:keepLines/>
-      <w:spacing w:after="80" w:before="320" w:line="100" w:lineRule="atLeast"/>
+      <w:widowControl w:val="false"/>
+      <w:bidi w:val="0"/>
+      <w:spacing w:lineRule="atLeast" w:line="100" w:before="320" w:after="80"/>
       <w:contextualSpacing/>
-    </w:pPr>
-    <w:rPr>
+      <w:jc w:val="left"/>
+    </w:pPr>
+    <w:rPr>
+      <w:rFonts w:ascii="Liberation Serif" w:hAnsi="Liberation Serif" w:eastAsia="SimSun" w:cs="Arial"/>
       <w:b w:val="false"/>
       <w:color w:val="434343"/>
       <w:sz w:val="28"/>
       <w:szCs w:val="28"/>
-    </w:rPr>
-  </w:style>
-  <w:style w:styleId="style4" w:type="paragraph">
+      <w:lang w:val="en-US" w:eastAsia="zh-CN" w:bidi="hi-IN"/>
+    </w:rPr>
+  </w:style>
+  <w:style w:type="paragraph" w:styleId="Heading4">
     <w:name w:val="Heading 4"/>
-    <w:basedOn w:val="style21"/>
-    <w:next w:val="style4"/>
+    <w:basedOn w:val="Heading"/>
+    <w:qFormat/>
     <w:pPr>
       <w:keepNext/>
       <w:keepLines/>
-      <w:spacing w:after="80" w:before="280" w:line="100" w:lineRule="atLeast"/>
+      <w:widowControl w:val="false"/>
+      <w:bidi w:val="0"/>
+      <w:spacing w:lineRule="atLeast" w:line="100" w:before="280" w:after="80"/>
       <w:contextualSpacing/>
-    </w:pPr>
-    <w:rPr>
+      <w:jc w:val="left"/>
+    </w:pPr>
+    <w:rPr>
+      <w:rFonts w:ascii="Liberation Serif" w:hAnsi="Liberation Serif" w:eastAsia="SimSun" w:cs="Arial"/>
       <w:color w:val="666666"/>
       <w:sz w:val="24"/>
       <w:szCs w:val="24"/>
-    </w:rPr>
-  </w:style>
-  <w:style w:styleId="style5" w:type="paragraph">
+      <w:lang w:val="en-US" w:eastAsia="zh-CN" w:bidi="hi-IN"/>
+    </w:rPr>
+  </w:style>
+  <w:style w:type="paragraph" w:styleId="Heading5">
     <w:name w:val="Heading 5"/>
-    <w:basedOn w:val="style21"/>
-    <w:next w:val="style5"/>
+    <w:basedOn w:val="Heading"/>
+    <w:qFormat/>
     <w:pPr>
       <w:keepNext/>
       <w:keepLines/>
-      <w:spacing w:after="80" w:before="240" w:line="100" w:lineRule="atLeast"/>
+      <w:widowControl w:val="false"/>
+      <w:bidi w:val="0"/>
+      <w:spacing w:lineRule="atLeast" w:line="100" w:before="240" w:after="80"/>
       <w:contextualSpacing/>
-    </w:pPr>
-    <w:rPr>
+      <w:jc w:val="left"/>
+    </w:pPr>
+    <w:rPr>
+      <w:rFonts w:ascii="Liberation Serif" w:hAnsi="Liberation Serif" w:eastAsia="SimSun" w:cs="Arial"/>
       <w:color w:val="666666"/>
       <w:sz w:val="22"/>
       <w:szCs w:val="22"/>
-    </w:rPr>
-  </w:style>
-  <w:style w:styleId="style6" w:type="paragraph">
+      <w:lang w:val="en-US" w:eastAsia="zh-CN" w:bidi="hi-IN"/>
+    </w:rPr>
+  </w:style>
+  <w:style w:type="paragraph" w:styleId="Heading6">
     <w:name w:val="Heading 6"/>
-    <w:basedOn w:val="style21"/>
-    <w:next w:val="style6"/>
+    <w:basedOn w:val="Heading"/>
+    <w:qFormat/>
     <w:pPr>
       <w:keepNext/>
       <w:keepLines/>
-      <w:spacing w:after="80" w:before="240" w:line="100" w:lineRule="atLeast"/>
+      <w:widowControl w:val="false"/>
+      <w:bidi w:val="0"/>
+      <w:spacing w:lineRule="atLeast" w:line="100" w:before="240" w:after="80"/>
       <w:contextualSpacing/>
-    </w:pPr>
-    <w:rPr>
+      <w:jc w:val="left"/>
+    </w:pPr>
+    <w:rPr>
+      <w:rFonts w:ascii="Liberation Serif" w:hAnsi="Liberation Serif" w:eastAsia="SimSun" w:cs="Arial"/>
       <w:i/>
       <w:color w:val="666666"/>
       <w:sz w:val="22"/>
       <w:szCs w:val="22"/>
-    </w:rPr>
-  </w:style>
-  <w:style w:styleId="style15" w:type="character">
+      <w:lang w:val="en-US" w:eastAsia="zh-CN" w:bidi="hi-IN"/>
+    </w:rPr>
+  </w:style>
+  <w:style w:type="character" w:styleId="ListLabel1">
     <w:name w:val="ListLabel 1"/>
-    <w:next w:val="style15"/>
+    <w:qFormat/>
     <w:rPr>
       <w:u w:val="none"/>
     </w:rPr>
   </w:style>
-  <w:style w:styleId="style16" w:type="paragraph">
+  <w:style w:type="character" w:styleId="ListLabel2">
+    <w:name w:val="ListLabel 2"/>
+    <w:qFormat/>
+    <w:rPr>
+      <w:u w:val="none"/>
+    </w:rPr>
+  </w:style>
+  <w:style w:type="character" w:styleId="ListLabel3">
+    <w:name w:val="ListLabel 3"/>
+    <w:qFormat/>
+    <w:rPr>
+      <w:u w:val="none"/>
+    </w:rPr>
+  </w:style>
+  <w:style w:type="paragraph" w:styleId="Heading">
     <w:name w:val="Heading"/>
-    <w:basedOn w:val="style0"/>
-    <w:next w:val="style17"/>
-    <w:pPr>
-      <w:keepNext/>
-      <w:spacing w:after="120" w:before="240"/>
-      <w:contextualSpacing w:val="false"/>
-    </w:pPr>
-    <w:rPr>
-      <w:rFonts w:ascii="Arial" w:cs="Arial" w:eastAsia="Microsoft YaHei" w:hAnsi="Arial"/>
+    <w:basedOn w:val="Normal"/>
+    <w:next w:val="TextBody"/>
+    <w:qFormat/>
+    <w:pPr>
+      <w:keepNext/>
+      <w:spacing w:before="240" w:after="120"/>
+    </w:pPr>
+    <w:rPr>
+      <w:rFonts w:ascii="Arial" w:hAnsi="Arial" w:eastAsia="Microsoft YaHei" w:cs="Arial"/>
       <w:sz w:val="28"/>
       <w:szCs w:val="28"/>
     </w:rPr>
   </w:style>
-  <w:style w:styleId="style17" w:type="paragraph">
+  <w:style w:type="paragraph" w:styleId="TextBody">
     <w:name w:val="Text Body"/>
-    <w:basedOn w:val="style0"/>
-    <w:next w:val="style17"/>
-    <w:pPr>
-      <w:spacing w:after="120" w:before="0"/>
-      <w:contextualSpacing w:val="false"/>
+    <w:basedOn w:val="Normal"/>
+    <w:pPr>
+      <w:spacing w:before="0" w:after="120"/>
     </w:pPr>
     <w:rPr/>
   </w:style>
-  <w:style w:styleId="style18" w:type="paragraph">
+  <w:style w:type="paragraph" w:styleId="List">
     <w:name w:val="List"/>
-    <w:basedOn w:val="style17"/>
-    <w:next w:val="style18"/>
+    <w:basedOn w:val="TextBody"/>
     <w:pPr/>
     <w:rPr>
       <w:rFonts w:cs="Arial"/>
     </w:rPr>
   </w:style>
-  <w:style w:styleId="style19" w:type="paragraph">
+  <w:style w:type="paragraph" w:styleId="Caption">
     <w:name w:val="Caption"/>
-    <w:basedOn w:val="style0"/>
-    <w:next w:val="style19"/>
+    <w:basedOn w:val="Normal"/>
+    <w:qFormat/>
     <w:pPr>
       <w:suppressLineNumbers/>
-      <w:spacing w:after="120" w:before="120"/>
-      <w:contextualSpacing w:val="false"/>
+      <w:spacing w:before="120" w:after="120"/>
     </w:pPr>
     <w:rPr>
       <w:rFonts w:cs="Arial"/>
@@ -699,10 +779,10 @@
       <w:szCs w:val="24"/>
     </w:rPr>
   </w:style>
-  <w:style w:styleId="style20" w:type="paragraph">
+  <w:style w:type="paragraph" w:styleId="Index">
     <w:name w:val="Index"/>
-    <w:basedOn w:val="style0"/>
-    <w:next w:val="style20"/>
+    <w:basedOn w:val="Normal"/>
+    <w:qFormat/>
     <w:pPr>
       <w:suppressLineNumbers/>
     </w:pPr>
@@ -710,21 +790,21 @@
       <w:rFonts w:cs="Arial"/>
     </w:rPr>
   </w:style>
-  <w:style w:styleId="style21" w:type="paragraph">
+  <w:style w:type="paragraph" w:styleId="LOnormal">
     <w:name w:val="LO-normal"/>
-    <w:next w:val="style21"/>
+    <w:qFormat/>
     <w:pPr>
       <w:keepNext/>
       <w:keepLines w:val="false"/>
       <w:widowControl/>
       <w:suppressAutoHyphens w:val="true"/>
-      <w:spacing w:after="0" w:before="0" w:line="276" w:lineRule="auto"/>
-      <w:ind w:hanging="0" w:left="0" w:right="0"/>
-      <w:contextualSpacing w:val="false"/>
-      <w:jc w:val="left"/>
-    </w:pPr>
-    <w:rPr>
-      <w:rFonts w:ascii="Arial" w:cs="Arial" w:eastAsia="Arial" w:hAnsi="Arial"/>
+      <w:bidi w:val="0"/>
+      <w:spacing w:lineRule="auto" w:line="276" w:before="0" w:after="0"/>
+      <w:ind w:left="0" w:right="0" w:hanging="0"/>
+      <w:jc w:val="left"/>
+    </w:pPr>
+    <w:rPr>
+      <w:rFonts w:ascii="Arial" w:hAnsi="Arial" w:eastAsia="Arial" w:cs="Arial"/>
       <w:b w:val="false"/>
       <w:i w:val="false"/>
       <w:caps w:val="false"/>
@@ -738,17 +818,17 @@
       <w:szCs w:val="22"/>
       <w:u w:val="none"/>
       <w:vertAlign w:val="baseline"/>
-      <w:lang w:bidi="hi-IN" w:eastAsia="zh-CN" w:val="en-US"/>
-    </w:rPr>
-  </w:style>
-  <w:style w:styleId="style22" w:type="paragraph">
+      <w:lang w:val="en-US" w:eastAsia="zh-CN" w:bidi="hi-IN"/>
+    </w:rPr>
+  </w:style>
+  <w:style w:type="paragraph" w:styleId="Title">
     <w:name w:val="Title"/>
-    <w:basedOn w:val="style21"/>
-    <w:next w:val="style22"/>
+    <w:basedOn w:val="LOnormal"/>
+    <w:qFormat/>
     <w:pPr>
       <w:keepNext/>
       <w:keepLines/>
-      <w:spacing w:after="60" w:before="0" w:line="100" w:lineRule="atLeast"/>
+      <w:spacing w:lineRule="atLeast" w:line="100" w:before="0" w:after="60"/>
       <w:contextualSpacing/>
       <w:jc w:val="left"/>
     </w:pPr>
@@ -757,19 +837,19 @@
       <w:szCs w:val="52"/>
     </w:rPr>
   </w:style>
-  <w:style w:styleId="style23" w:type="paragraph">
+  <w:style w:type="paragraph" w:styleId="Subtitle">
     <w:name w:val="Subtitle"/>
-    <w:basedOn w:val="style21"/>
-    <w:next w:val="style23"/>
+    <w:basedOn w:val="LOnormal"/>
+    <w:qFormat/>
     <w:pPr>
       <w:keepNext/>
       <w:keepLines/>
-      <w:spacing w:after="320" w:before="0" w:line="100" w:lineRule="atLeast"/>
+      <w:spacing w:lineRule="atLeast" w:line="100" w:before="0" w:after="320"/>
       <w:contextualSpacing/>
       <w:jc w:val="left"/>
     </w:pPr>
     <w:rPr>
-      <w:rFonts w:ascii="Arial" w:cs="Arial" w:eastAsia="Arial" w:hAnsi="Arial"/>
+      <w:rFonts w:ascii="Arial" w:hAnsi="Arial" w:eastAsia="Arial" w:cs="Arial"/>
       <w:i w:val="false"/>
       <w:color w:val="666666"/>
       <w:sz w:val="30"/>

</xml_diff>